<commit_message>
Update stat 544 text
</commit_message>
<xml_diff>
--- a/courses/stat544/textbook544.docx
+++ b/courses/stat544/textbook544.docx
@@ -25,397 +25,397 @@
           <w:sz w:val="32"/>
           <w:szCs w:val="32"/>
         </w:rPr>
-        <w:t>Spring 2016</w:t>
+        <w:t>Spring 2017</w:t>
+      </w:r>
+      <w:r>
+        <w:rPr>
+          <w:b/>
+          <w:sz w:val="32"/>
+          <w:szCs w:val="32"/>
+        </w:rPr>
+        <w:t xml:space="preserve"> </w:t>
+      </w:r>
+      <w:r>
+        <w:rPr>
+          <w:b/>
+          <w:sz w:val="32"/>
+          <w:szCs w:val="32"/>
+        </w:rPr>
+        <w:t xml:space="preserve"> – Please return </w:t>
+      </w:r>
+      <w:r>
+        <w:rPr>
+          <w:b/>
+          <w:sz w:val="32"/>
+          <w:szCs w:val="32"/>
+        </w:rPr>
+        <w:t>ASAP</w:t>
+      </w:r>
+    </w:p>
+    <w:p>
+      <w:pPr>
+        <w:pStyle w:val="HTMLBody"/>
+        <w:rPr>
+          <w:sz w:val="28"/>
+        </w:rPr>
+      </w:pPr>
+    </w:p>
+    <w:p>
+      <w:pPr>
+        <w:pStyle w:val="HTMLBody"/>
+        <w:rPr>
+          <w:sz w:val="28"/>
+        </w:rPr>
+      </w:pPr>
+      <w:r>
+        <w:rPr>
+          <w:sz w:val="28"/>
+        </w:rPr>
+        <w:t xml:space="preserve">Please list all books, mimeo materials and supplies required for </w:t>
+      </w:r>
+      <w:r>
+        <w:rPr>
+          <w:sz w:val="28"/>
+        </w:rPr>
+        <w:t>your</w:t>
+      </w:r>
+      <w:r>
+        <w:rPr>
+          <w:sz w:val="28"/>
+        </w:rPr>
+        <w:t xml:space="preserve"> course. Estimate the number of students for </w:t>
+      </w:r>
+      <w:r>
+        <w:rPr>
+          <w:sz w:val="28"/>
+        </w:rPr>
+        <w:t>the</w:t>
+      </w:r>
+      <w:r>
+        <w:rPr>
+          <w:sz w:val="28"/>
+        </w:rPr>
+        <w:t xml:space="preserve"> course.  Do not hold this list for undecided options as they may be added later. </w:t>
+      </w:r>
+    </w:p>
+    <w:p>
+      <w:pPr>
+        <w:pStyle w:val="HTMLBody"/>
+        <w:rPr>
+          <w:sz w:val="28"/>
+        </w:rPr>
+      </w:pPr>
+    </w:p>
+    <w:p>
+      <w:pPr>
+        <w:pStyle w:val="HTMLBody"/>
+        <w:rPr>
+          <w:sz w:val="28"/>
+        </w:rPr>
+      </w:pPr>
+      <w:r>
+        <w:rPr>
+          <w:sz w:val="28"/>
+        </w:rPr>
+        <w:t xml:space="preserve">PLEASE NOTE THAT IN THE PAST SOME BOOK REQUESTS HAVE NOT BEEN RETURNED TO ME ON TIME.  </w:t>
+      </w:r>
+      <w:r>
+        <w:rPr>
+          <w:sz w:val="28"/>
+        </w:rPr>
+        <w:t>BOOKSTORE BUYBACKS ONLY OCCUR FOR A FEW WEEKS, AND THEY HAVE TO HAVE THIS INFO IN ORDER FOR THE STUDENTS TO BE ABLE TO PURCHASE USED BOOKS AT A CHEAPER RATE</w:t>
+      </w:r>
+      <w:r>
+        <w:rPr>
+          <w:sz w:val="28"/>
+        </w:rPr>
+        <w:t xml:space="preserve">. TO AVOID THIS, PLEASE RETURN THIS SHEET TO ME </w:t>
+      </w:r>
+      <w:r>
+        <w:rPr>
+          <w:b/>
+          <w:sz w:val="28"/>
+        </w:rPr>
+        <w:t>AS SOON AS POSSIBLE</w:t>
+      </w:r>
+      <w:r>
+        <w:rPr>
+          <w:sz w:val="28"/>
+        </w:rPr>
+        <w:t>. IF NO TEXTBOOK IS REQUIRED FOR THE COURSE, RETURN THIS SHEET AND INDICATE "NONE REQUIRED."</w:t>
+      </w:r>
+    </w:p>
+    <w:p>
+      <w:pPr>
+        <w:pStyle w:val="HTMLBody"/>
+        <w:rPr>
+          <w:sz w:val="28"/>
+        </w:rPr>
+      </w:pPr>
+    </w:p>
+    <w:p>
+      <w:pPr>
+        <w:pStyle w:val="HTMLBody"/>
+        <w:rPr>
+          <w:sz w:val="28"/>
+        </w:rPr>
+      </w:pPr>
+      <w:r>
+        <w:rPr>
+          <w:sz w:val="28"/>
+        </w:rPr>
+        <w:t>Please note also that if you have mimeo materials listed as your selection, you are responsible for getting that material to the bookstore before the beginning of classes.</w:t>
+      </w:r>
+    </w:p>
+    <w:p>
+      <w:pPr>
+        <w:pStyle w:val="HTMLBody"/>
+        <w:rPr>
+          <w:b/>
+          <w:sz w:val="28"/>
+        </w:rPr>
+      </w:pPr>
+      <w:r>
+        <w:rPr>
+          <w:sz w:val="28"/>
+        </w:rPr>
+        <w:t>-------------------------------------------------------------------------------------------------------</w:t>
+      </w:r>
+    </w:p>
+    <w:p>
+      <w:pPr>
+        <w:pStyle w:val="HTMLBody"/>
+        <w:rPr>
+          <w:sz w:val="28"/>
+        </w:rPr>
+      </w:pPr>
+    </w:p>
+    <w:p>
+      <w:pPr>
+        <w:pStyle w:val="HTMLBody"/>
+        <w:rPr>
+          <w:sz w:val="36"/>
+          <w:szCs w:val="36"/>
+        </w:rPr>
+      </w:pPr>
+      <w:r>
+        <w:rPr>
+          <w:sz w:val="36"/>
+          <w:szCs w:val="36"/>
+        </w:rPr>
+        <w:t>Please fill in the following:</w:t>
+      </w:r>
+    </w:p>
+    <w:p>
+      <w:pPr>
+        <w:pStyle w:val="HTMLBody"/>
+        <w:rPr>
+          <w:sz w:val="28"/>
+        </w:rPr>
+      </w:pPr>
+    </w:p>
+    <w:p>
+      <w:pPr>
+        <w:pStyle w:val="HTMLBody"/>
+        <w:rPr>
+          <w:b/>
+          <w:sz w:val="28"/>
+        </w:rPr>
+      </w:pPr>
+      <w:r>
+        <w:rPr>
+          <w:b/>
+          <w:sz w:val="28"/>
+        </w:rPr>
+        <w:t>INSTRUCTOR NAME:</w:t>
+      </w:r>
+      <w:r>
+        <w:rPr>
+          <w:b/>
+          <w:sz w:val="28"/>
+        </w:rPr>
+        <w:t xml:space="preserve"> Jarad Niemi</w:t>
+      </w:r>
+    </w:p>
+    <w:p>
+      <w:pPr>
+        <w:pStyle w:val="HTMLBody"/>
+        <w:rPr>
+          <w:b/>
+          <w:sz w:val="28"/>
+        </w:rPr>
+      </w:pPr>
+    </w:p>
+    <w:p>
+      <w:pPr>
+        <w:pStyle w:val="HTMLBody"/>
+        <w:rPr>
+          <w:b/>
+          <w:sz w:val="28"/>
+        </w:rPr>
+      </w:pPr>
+      <w:r>
+        <w:rPr>
+          <w:b/>
+          <w:sz w:val="28"/>
+        </w:rPr>
+        <w:t>COURSE NUMBER:</w:t>
+      </w:r>
+      <w:r>
+        <w:rPr>
+          <w:b/>
+          <w:sz w:val="28"/>
+        </w:rPr>
+        <w:t xml:space="preserve"> STAT 544</w:t>
+      </w:r>
+    </w:p>
+    <w:p>
+      <w:pPr>
+        <w:pStyle w:val="HTMLBody"/>
+        <w:rPr>
+          <w:sz w:val="28"/>
+        </w:rPr>
+      </w:pPr>
+    </w:p>
+    <w:p>
+      <w:pPr>
+        <w:pStyle w:val="Heading1"/>
+      </w:pPr>
+      <w:r>
+        <w:rPr>
+          <w:sz w:val="28"/>
+        </w:rPr>
+        <w:t>TEXT TITLE:</w:t>
+      </w:r>
+      <w:r>
+        <w:rPr>
+          <w:sz w:val="28"/>
+        </w:rPr>
+        <w:t xml:space="preserve"> </w:t>
+      </w:r>
+      <w:r>
+        <w:t>Bayesian Data Analysis, Third Edition</w:t>
+      </w:r>
+    </w:p>
+    <w:p>
+      <w:pPr>
+        <w:pStyle w:val="HTMLBody"/>
+        <w:rPr>
+          <w:sz w:val="28"/>
+        </w:rPr>
+      </w:pPr>
+    </w:p>
+    <w:p>
+      <w:pPr>
+        <w:pStyle w:val="Heading1"/>
+      </w:pPr>
+      <w:r>
+        <w:rPr>
+          <w:sz w:val="28"/>
+        </w:rPr>
+        <w:t>AUTHOR/PUBLISHER:</w:t>
+      </w:r>
+      <w:r>
+        <w:rPr>
+          <w:sz w:val="28"/>
+        </w:rPr>
+        <w:t xml:space="preserve">  </w:t>
+      </w:r>
+      <w:r>
+        <w:t>Chapman &amp; Hall/CRC</w:t>
+      </w:r>
+    </w:p>
+    <w:p>
+      <w:pPr>
+        <w:pStyle w:val="HTMLBody"/>
+        <w:rPr>
+          <w:sz w:val="28"/>
+        </w:rPr>
+      </w:pPr>
+    </w:p>
+    <w:p>
+      <w:pPr>
+        <w:pStyle w:val="HTMLBody"/>
+        <w:rPr>
+          <w:sz w:val="28"/>
+        </w:rPr>
+      </w:pPr>
+    </w:p>
+    <w:p>
+      <w:pPr>
+        <w:pStyle w:val="HTMLBody"/>
+        <w:rPr>
+          <w:sz w:val="28"/>
+        </w:rPr>
+      </w:pPr>
+      <w:r>
+        <w:rPr>
+          <w:sz w:val="28"/>
+        </w:rPr>
+        <w:t>ISBN #:</w:t>
+      </w:r>
+      <w:r>
+        <w:rPr>
+          <w:sz w:val="28"/>
+        </w:rPr>
+        <w:t xml:space="preserve"> </w:t>
+      </w:r>
+      <w:r>
+        <w:rPr>
+          <w:rStyle w:val="bylinepipe"/>
+        </w:rPr>
+        <w:t>ISBN-10:</w:t>
+      </w:r>
+      <w:r>
+        <w:rPr>
+          <w:b/>
+          <w:bCs/>
+        </w:rPr>
+        <w:t xml:space="preserve"> 1439840954 </w:t>
+      </w:r>
+      <w:r>
+        <w:rPr>
+          <w:rStyle w:val="bylinepipe"/>
+        </w:rPr>
+        <w:t>| ISBN-13:</w:t>
+      </w:r>
+      <w:r>
+        <w:rPr>
+          <w:b/>
+          <w:bCs/>
+        </w:rPr>
+        <w:t xml:space="preserve"> 978-1439840955</w:t>
+      </w:r>
+    </w:p>
+    <w:p>
+      <w:pPr>
+        <w:pStyle w:val="HTMLBody"/>
+        <w:rPr>
+          <w:sz w:val="28"/>
+        </w:rPr>
+      </w:pPr>
+    </w:p>
+    <w:p>
+      <w:pPr>
+        <w:pStyle w:val="HTMLBody"/>
+        <w:rPr>
+          <w:sz w:val="28"/>
+        </w:rPr>
+      </w:pPr>
+      <w:r>
+        <w:rPr>
+          <w:sz w:val="28"/>
+        </w:rPr>
+        <w:t xml:space="preserve">ESTIMATED NO. of STUDENTS:  </w:t>
+      </w:r>
+      <w:r>
+        <w:rPr>
+          <w:sz w:val="28"/>
+        </w:rPr>
+        <w:t>2</w:t>
       </w:r>
       <w:bookmarkStart w:id="0" w:name="_GoBack"/>
       <w:bookmarkEnd w:id="0"/>
-      <w:r>
-        <w:rPr>
-          <w:b/>
-          <w:sz w:val="32"/>
-          <w:szCs w:val="32"/>
-        </w:rPr>
-        <w:t xml:space="preserve"> </w:t>
-      </w:r>
-      <w:r>
-        <w:rPr>
-          <w:b/>
-          <w:sz w:val="32"/>
-          <w:szCs w:val="32"/>
-        </w:rPr>
-        <w:t xml:space="preserve"> – Please return </w:t>
-      </w:r>
-      <w:r>
-        <w:rPr>
-          <w:b/>
-          <w:sz w:val="32"/>
-          <w:szCs w:val="32"/>
-        </w:rPr>
-        <w:t>ASAP</w:t>
-      </w:r>
-    </w:p>
-    <w:p>
-      <w:pPr>
-        <w:pStyle w:val="HTMLBody"/>
-        <w:rPr>
-          <w:sz w:val="28"/>
-        </w:rPr>
-      </w:pPr>
-    </w:p>
-    <w:p>
-      <w:pPr>
-        <w:pStyle w:val="HTMLBody"/>
-        <w:rPr>
-          <w:sz w:val="28"/>
-        </w:rPr>
-      </w:pPr>
-      <w:r>
-        <w:rPr>
-          <w:sz w:val="28"/>
-        </w:rPr>
-        <w:t xml:space="preserve">Please list all books, mimeo materials and supplies required for </w:t>
-      </w:r>
-      <w:r>
-        <w:rPr>
-          <w:sz w:val="28"/>
-        </w:rPr>
-        <w:t>your</w:t>
-      </w:r>
-      <w:r>
-        <w:rPr>
-          <w:sz w:val="28"/>
-        </w:rPr>
-        <w:t xml:space="preserve"> course. Estimate the number of students for </w:t>
-      </w:r>
-      <w:r>
-        <w:rPr>
-          <w:sz w:val="28"/>
-        </w:rPr>
-        <w:t>the</w:t>
-      </w:r>
-      <w:r>
-        <w:rPr>
-          <w:sz w:val="28"/>
-        </w:rPr>
-        <w:t xml:space="preserve"> course.  Do not hold this list for undecided options as they may be added later. </w:t>
-      </w:r>
-    </w:p>
-    <w:p>
-      <w:pPr>
-        <w:pStyle w:val="HTMLBody"/>
-        <w:rPr>
-          <w:sz w:val="28"/>
-        </w:rPr>
-      </w:pPr>
-    </w:p>
-    <w:p>
-      <w:pPr>
-        <w:pStyle w:val="HTMLBody"/>
-        <w:rPr>
-          <w:sz w:val="28"/>
-        </w:rPr>
-      </w:pPr>
-      <w:r>
-        <w:rPr>
-          <w:sz w:val="28"/>
-        </w:rPr>
-        <w:t xml:space="preserve">PLEASE NOTE THAT IN THE PAST SOME BOOK REQUESTS HAVE NOT BEEN RETURNED TO ME ON TIME.  </w:t>
-      </w:r>
-      <w:r>
-        <w:rPr>
-          <w:sz w:val="28"/>
-        </w:rPr>
-        <w:t>BOOKSTORE BUYBACKS ONLY OCCUR FOR A FEW WEEKS, AND THEY HAVE TO HAVE THIS INFO IN ORDER FOR THE STUDENTS TO BE ABLE TO PURCHASE USED BOOKS AT A CHEAPER RATE</w:t>
-      </w:r>
-      <w:r>
-        <w:rPr>
-          <w:sz w:val="28"/>
-        </w:rPr>
-        <w:t xml:space="preserve">. TO AVOID THIS, PLEASE RETURN THIS SHEET TO ME </w:t>
-      </w:r>
-      <w:r>
-        <w:rPr>
-          <w:b/>
-          <w:sz w:val="28"/>
-        </w:rPr>
-        <w:t>AS SOON AS POSSIBLE</w:t>
-      </w:r>
-      <w:r>
-        <w:rPr>
-          <w:sz w:val="28"/>
-        </w:rPr>
-        <w:t>. IF NO TEXTBOOK IS REQUIRED FOR THE COURSE, RETURN THIS SHEET AND INDICATE "NONE REQUIRED."</w:t>
-      </w:r>
-    </w:p>
-    <w:p>
-      <w:pPr>
-        <w:pStyle w:val="HTMLBody"/>
-        <w:rPr>
-          <w:sz w:val="28"/>
-        </w:rPr>
-      </w:pPr>
-    </w:p>
-    <w:p>
-      <w:pPr>
-        <w:pStyle w:val="HTMLBody"/>
-        <w:rPr>
-          <w:sz w:val="28"/>
-        </w:rPr>
-      </w:pPr>
-      <w:r>
-        <w:rPr>
-          <w:sz w:val="28"/>
-        </w:rPr>
-        <w:t>Please note also that if you have mimeo materials listed as your selection, you are responsible for getting that material to the bookstore before the beginning of classes.</w:t>
-      </w:r>
-    </w:p>
-    <w:p>
-      <w:pPr>
-        <w:pStyle w:val="HTMLBody"/>
-        <w:rPr>
-          <w:b/>
-          <w:sz w:val="28"/>
-        </w:rPr>
-      </w:pPr>
-      <w:r>
-        <w:rPr>
-          <w:sz w:val="28"/>
-        </w:rPr>
-        <w:t>-------------------------------------------------------------------------------------------------------</w:t>
-      </w:r>
-    </w:p>
-    <w:p>
-      <w:pPr>
-        <w:pStyle w:val="HTMLBody"/>
-        <w:rPr>
-          <w:sz w:val="28"/>
-        </w:rPr>
-      </w:pPr>
-    </w:p>
-    <w:p>
-      <w:pPr>
-        <w:pStyle w:val="HTMLBody"/>
-        <w:rPr>
-          <w:sz w:val="36"/>
-          <w:szCs w:val="36"/>
-        </w:rPr>
-      </w:pPr>
-      <w:r>
-        <w:rPr>
-          <w:sz w:val="36"/>
-          <w:szCs w:val="36"/>
-        </w:rPr>
-        <w:t>Please fill in the following:</w:t>
-      </w:r>
-    </w:p>
-    <w:p>
-      <w:pPr>
-        <w:pStyle w:val="HTMLBody"/>
-        <w:rPr>
-          <w:sz w:val="28"/>
-        </w:rPr>
-      </w:pPr>
-    </w:p>
-    <w:p>
-      <w:pPr>
-        <w:pStyle w:val="HTMLBody"/>
-        <w:rPr>
-          <w:b/>
-          <w:sz w:val="28"/>
-        </w:rPr>
-      </w:pPr>
-      <w:r>
-        <w:rPr>
-          <w:b/>
-          <w:sz w:val="28"/>
-        </w:rPr>
-        <w:t>INSTRUCTOR NAME:</w:t>
-      </w:r>
-      <w:r>
-        <w:rPr>
-          <w:b/>
-          <w:sz w:val="28"/>
-        </w:rPr>
-        <w:t xml:space="preserve"> Jarad Niemi</w:t>
-      </w:r>
-    </w:p>
-    <w:p>
-      <w:pPr>
-        <w:pStyle w:val="HTMLBody"/>
-        <w:rPr>
-          <w:b/>
-          <w:sz w:val="28"/>
-        </w:rPr>
-      </w:pPr>
-    </w:p>
-    <w:p>
-      <w:pPr>
-        <w:pStyle w:val="HTMLBody"/>
-        <w:rPr>
-          <w:b/>
-          <w:sz w:val="28"/>
-        </w:rPr>
-      </w:pPr>
-      <w:r>
-        <w:rPr>
-          <w:b/>
-          <w:sz w:val="28"/>
-        </w:rPr>
-        <w:t>COURSE NUMBER:</w:t>
-      </w:r>
-      <w:r>
-        <w:rPr>
-          <w:b/>
-          <w:sz w:val="28"/>
-        </w:rPr>
-        <w:t xml:space="preserve"> STAT 544</w:t>
-      </w:r>
-    </w:p>
-    <w:p>
-      <w:pPr>
-        <w:pStyle w:val="HTMLBody"/>
-        <w:rPr>
-          <w:sz w:val="28"/>
-        </w:rPr>
-      </w:pPr>
-    </w:p>
-    <w:p>
-      <w:pPr>
-        <w:pStyle w:val="Heading1"/>
-      </w:pPr>
-      <w:r>
-        <w:rPr>
-          <w:sz w:val="28"/>
-        </w:rPr>
-        <w:t>TEXT TITLE:</w:t>
-      </w:r>
-      <w:r>
-        <w:rPr>
-          <w:sz w:val="28"/>
-        </w:rPr>
-        <w:t xml:space="preserve"> </w:t>
-      </w:r>
-      <w:r>
-        <w:t>Bayesian Data Analysis, Third Edition</w:t>
-      </w:r>
-    </w:p>
-    <w:p>
-      <w:pPr>
-        <w:pStyle w:val="HTMLBody"/>
-        <w:rPr>
-          <w:sz w:val="28"/>
-        </w:rPr>
-      </w:pPr>
-    </w:p>
-    <w:p>
-      <w:pPr>
-        <w:pStyle w:val="Heading1"/>
-      </w:pPr>
-      <w:r>
-        <w:rPr>
-          <w:sz w:val="28"/>
-        </w:rPr>
-        <w:t>AUTHOR/PUBLISHER:</w:t>
-      </w:r>
-      <w:r>
-        <w:rPr>
-          <w:sz w:val="28"/>
-        </w:rPr>
-        <w:t xml:space="preserve">  </w:t>
-      </w:r>
-      <w:r>
-        <w:t>Chapman &amp; Hall/CRC</w:t>
-      </w:r>
-    </w:p>
-    <w:p>
-      <w:pPr>
-        <w:pStyle w:val="HTMLBody"/>
-        <w:rPr>
-          <w:sz w:val="28"/>
-        </w:rPr>
-      </w:pPr>
-    </w:p>
-    <w:p>
-      <w:pPr>
-        <w:pStyle w:val="HTMLBody"/>
-        <w:rPr>
-          <w:sz w:val="28"/>
-        </w:rPr>
-      </w:pPr>
-    </w:p>
-    <w:p>
-      <w:pPr>
-        <w:pStyle w:val="HTMLBody"/>
-        <w:rPr>
-          <w:sz w:val="28"/>
-        </w:rPr>
-      </w:pPr>
-      <w:r>
-        <w:rPr>
-          <w:sz w:val="28"/>
-        </w:rPr>
-        <w:t>ISBN #:</w:t>
-      </w:r>
-      <w:r>
-        <w:rPr>
-          <w:sz w:val="28"/>
-        </w:rPr>
-        <w:t xml:space="preserve"> </w:t>
-      </w:r>
-      <w:r>
-        <w:rPr>
-          <w:rStyle w:val="bylinepipe"/>
-        </w:rPr>
-        <w:t>ISBN-10:</w:t>
-      </w:r>
-      <w:r>
-        <w:rPr>
-          <w:b/>
-          <w:bCs/>
-        </w:rPr>
-        <w:t xml:space="preserve"> 1439840954 </w:t>
-      </w:r>
-      <w:r>
-        <w:rPr>
-          <w:rStyle w:val="bylinepipe"/>
-        </w:rPr>
-        <w:t>| ISBN-13:</w:t>
-      </w:r>
-      <w:r>
-        <w:rPr>
-          <w:b/>
-          <w:bCs/>
-        </w:rPr>
-        <w:t xml:space="preserve"> 978-1439840955</w:t>
-      </w:r>
-    </w:p>
-    <w:p>
-      <w:pPr>
-        <w:pStyle w:val="HTMLBody"/>
-        <w:rPr>
-          <w:sz w:val="28"/>
-        </w:rPr>
-      </w:pPr>
-    </w:p>
-    <w:p>
-      <w:pPr>
-        <w:pStyle w:val="HTMLBody"/>
-        <w:rPr>
-          <w:sz w:val="28"/>
-        </w:rPr>
-      </w:pPr>
-      <w:r>
-        <w:rPr>
-          <w:sz w:val="28"/>
-        </w:rPr>
-        <w:t xml:space="preserve">ESTIMATED NO. of STUDENTS:  </w:t>
-      </w:r>
-      <w:r>
-        <w:rPr>
-          <w:sz w:val="28"/>
-        </w:rPr>
-        <w:t>3</w:t>
-      </w:r>
       <w:r>
         <w:rPr>
           <w:sz w:val="28"/>
@@ -502,7 +502,7 @@
   <w:abstractNum w:abstractNumId="0">
     <w:nsid w:val="FFFFFF1D"/>
     <w:multiLevelType w:val="multilevel"/>
-    <w:tmpl w:val="0068E562"/>
+    <w:tmpl w:val="EB908ADC"/>
     <w:lvl w:ilvl="0">
       <w:start w:val="1"/>
       <w:numFmt w:val="bullet"/>
@@ -824,11 +824,15 @@
   </w:style>
   <w:style w:type="character" w:default="1" w:styleId="DefaultParagraphFont">
     <w:name w:val="Default Paragraph Font"/>
+    <w:uiPriority w:val="1"/>
     <w:semiHidden/>
+    <w:unhideWhenUsed/>
   </w:style>
   <w:style w:type="table" w:default="1" w:styleId="TableNormal">
     <w:name w:val="Normal Table"/>
+    <w:uiPriority w:val="99"/>
     <w:semiHidden/>
+    <w:unhideWhenUsed/>
     <w:tblPr>
       <w:tblInd w:w="0" w:type="dxa"/>
       <w:tblCellMar>
@@ -841,7 +845,9 @@
   </w:style>
   <w:style w:type="numbering" w:default="1" w:styleId="NoList">
     <w:name w:val="No List"/>
+    <w:uiPriority w:val="99"/>
     <w:semiHidden/>
+    <w:unhideWhenUsed/>
   </w:style>
   <w:style w:type="paragraph" w:customStyle="1" w:styleId="HTMLBody">
     <w:name w:val="HTML Body"/>
@@ -1050,11 +1056,15 @@
   </w:style>
   <w:style w:type="character" w:default="1" w:styleId="DefaultParagraphFont">
     <w:name w:val="Default Paragraph Font"/>
+    <w:uiPriority w:val="1"/>
     <w:semiHidden/>
+    <w:unhideWhenUsed/>
   </w:style>
   <w:style w:type="table" w:default="1" w:styleId="TableNormal">
     <w:name w:val="Normal Table"/>
+    <w:uiPriority w:val="99"/>
     <w:semiHidden/>
+    <w:unhideWhenUsed/>
     <w:tblPr>
       <w:tblInd w:w="0" w:type="dxa"/>
       <w:tblCellMar>
@@ -1067,7 +1077,9 @@
   </w:style>
   <w:style w:type="numbering" w:default="1" w:styleId="NoList">
     <w:name w:val="No List"/>
+    <w:uiPriority w:val="99"/>
     <w:semiHidden/>
+    <w:unhideWhenUsed/>
   </w:style>
   <w:style w:type="paragraph" w:customStyle="1" w:styleId="HTMLBody">
     <w:name w:val="HTML Body"/>

</xml_diff>